<commit_message>
Finalise board and piece
</commit_message>
<xml_diff>
--- a/BSC-HGP - Project - UI Design DocumentV1.docx
+++ b/BSC-HGP - Project - UI Design DocumentV1.docx
@@ -126,6 +126,20 @@
         <w:rPr>
           <w:lang w:val="en-GB"/>
         </w:rPr>
+        <w:t xml:space="preserve">Zainab </w:t>
+      </w:r>
+      <w:proofErr w:type="spellStart"/>
+      <w:r>
+        <w:rPr>
+          <w:lang w:val="en-GB"/>
+        </w:rPr>
+        <w:t>Wadullah</w:t>
+      </w:r>
+      <w:proofErr w:type="spellEnd"/>
+      <w:r>
+        <w:rPr>
+          <w:lang w:val="en-GB"/>
+        </w:rPr>
         <w:tab/>
       </w:r>
       <w:r>
@@ -139,19 +153,7 @@
           <w:lang w:val="en-GB"/>
         </w:rPr>
         <w:tab/>
-      </w:r>
-      <w:r>
-        <w:rPr>
-          <w:lang w:val="en-GB"/>
-        </w:rPr>
-        <w:tab/>
-      </w:r>
-      <w:r>
-        <w:rPr>
-          <w:lang w:val="en-GB"/>
-        </w:rPr>
-        <w:tab/>
-        <w:t xml:space="preserve">Student Number1: </w:t>
+        <w:t xml:space="preserve"> </w:t>
       </w:r>
     </w:p>
     <w:p>
@@ -170,6 +172,12 @@
         <w:rPr>
           <w:lang w:val="en-GB"/>
         </w:rPr>
+        <w:t>Eric Geraghty</w:t>
+      </w:r>
+      <w:r>
+        <w:rPr>
+          <w:lang w:val="en-GB"/>
+        </w:rPr>
         <w:tab/>
       </w:r>
       <w:r>
@@ -195,7 +203,7 @@
           <w:lang w:val="en-GB"/>
         </w:rPr>
         <w:tab/>
-        <w:t xml:space="preserve">Student Number2: </w:t>
+        <w:t xml:space="preserve"> </w:t>
       </w:r>
     </w:p>
     <w:p>
@@ -220,6 +228,26 @@
         <w:rPr>
           <w:lang w:val="en-GB"/>
         </w:rPr>
+        <w:t xml:space="preserve"> </w:t>
+      </w:r>
+      <w:proofErr w:type="spellStart"/>
+      <w:r>
+        <w:rPr>
+          <w:lang w:val="en-GB"/>
+        </w:rPr>
+        <w:t>Tamaramiebi</w:t>
+      </w:r>
+      <w:proofErr w:type="spellEnd"/>
+      <w:r>
+        <w:rPr>
+          <w:lang w:val="en-GB"/>
+        </w:rPr>
+        <w:t xml:space="preserve"> Zuokumor</w:t>
+      </w:r>
+      <w:r>
+        <w:rPr>
+          <w:lang w:val="en-GB"/>
+        </w:rPr>
         <w:tab/>
       </w:r>
       <w:r>
@@ -245,7 +273,6 @@
           <w:lang w:val="en-GB"/>
         </w:rPr>
         <w:tab/>
-        <w:t>Student Number3:</w:t>
       </w:r>
     </w:p>
     <w:p>
@@ -345,16 +372,8 @@
         <w:rPr>
           <w:lang w:val="en-GB"/>
         </w:rPr>
-        <w:t xml:space="preserve">Paste </w:t>
-      </w:r>
-      <w:proofErr w:type="gramStart"/>
-      <w:r>
-        <w:rPr>
-          <w:lang w:val="en-GB"/>
-        </w:rPr>
-        <w:t>here</w:t>
-      </w:r>
-      <w:proofErr w:type="gramEnd"/>
+        <w:t>Paste here</w:t>
+      </w:r>
     </w:p>
     <w:p>
       <w:pPr>
@@ -367,21 +386,7 @@
         <w:rPr>
           <w:lang w:val="en-GB"/>
         </w:rPr>
-        <w:t xml:space="preserve">Percentage of work completed by each partner on each class / </w:t>
-      </w:r>
-      <w:proofErr w:type="gramStart"/>
-      <w:r>
-        <w:rPr>
-          <w:lang w:val="en-GB"/>
-        </w:rPr>
-        <w:t>task</w:t>
-      </w:r>
-      <w:proofErr w:type="gramEnd"/>
-      <w:r>
-        <w:rPr>
-          <w:lang w:val="en-GB"/>
-        </w:rPr>
-        <w:t xml:space="preserve"> </w:t>
+        <w:t xml:space="preserve">Percentage of work completed by each partner on each class / task </w:t>
       </w:r>
     </w:p>
     <w:p>
@@ -1115,13 +1120,8 @@
       <w:r>
         <w:t xml:space="preserve">clearly </w:t>
       </w:r>
-      <w:proofErr w:type="gramStart"/>
-      <w:r>
-        <w:t>labelled</w:t>
-      </w:r>
-      <w:proofErr w:type="gramEnd"/>
-      <w:r>
-        <w:t xml:space="preserve"> </w:t>
+      <w:r>
+        <w:t xml:space="preserve">labelled </w:t>
       </w:r>
     </w:p>
     <w:p>
@@ -1151,15 +1151,7 @@
         </w:numPr>
       </w:pPr>
       <w:r>
-        <w:t xml:space="preserve">Discuss each component under the following </w:t>
-      </w:r>
-      <w:proofErr w:type="gramStart"/>
-      <w:r>
-        <w:t>headings</w:t>
-      </w:r>
-      <w:proofErr w:type="gramEnd"/>
-      <w:r>
-        <w:t xml:space="preserve"> </w:t>
+        <w:t xml:space="preserve">Discuss each component under the following headings </w:t>
       </w:r>
     </w:p>
     <w:p>
@@ -1189,13 +1181,8 @@
         <w:t>s</w:t>
       </w:r>
       <w:r>
-        <w:t xml:space="preserve"> the default location to confirm and </w:t>
-      </w:r>
-      <w:proofErr w:type="gramStart"/>
-      <w:r>
-        <w:t>action</w:t>
-      </w:r>
-      <w:proofErr w:type="gramEnd"/>
+        <w:t xml:space="preserve"> the default location to confirm and action</w:t>
+      </w:r>
     </w:p>
     <w:p>
       <w:pPr>
@@ -1309,13 +1296,8 @@
         <w:t>appropriate</w:t>
       </w:r>
       <w:r>
-        <w:t xml:space="preserve"> marks are </w:t>
-      </w:r>
-      <w:proofErr w:type="gramStart"/>
-      <w:r>
-        <w:t>awarded</w:t>
-      </w:r>
-      <w:proofErr w:type="gramEnd"/>
+        <w:t xml:space="preserve"> marks are awarded</w:t>
+      </w:r>
     </w:p>
     <w:p/>
     <w:p>
@@ -1411,15 +1393,7 @@
         </w:rPr>
       </w:pPr>
       <w:r>
-        <w:t xml:space="preserve">All code should be testable where possible and error </w:t>
-      </w:r>
-      <w:proofErr w:type="gramStart"/>
-      <w:r>
-        <w:t>message</w:t>
-      </w:r>
-      <w:proofErr w:type="gramEnd"/>
-      <w:r>
-        <w:t xml:space="preserve"> should be displayed to show where code has failed.</w:t>
+        <w:t>All code should be testable where possible and error message should be displayed to show where code has failed.</w:t>
       </w:r>
     </w:p>
     <w:tbl>

</xml_diff>